<commit_message>
inseriti nuovi plot per aziende TO01 ed AL
</commit_message>
<xml_diff>
--- a/plot/Prestazioni.docx
+++ b/plot/Prestazioni.docx
@@ -288,43 +288,24 @@
     </w:p>
     <w:p>
       <w:pPr>
-        <w:rPr>
-          <w:lang w:val="it-IT"/>
-        </w:rPr>
-      </w:pPr>
-      <w:r>
-        <w:rPr>
-          <w:lang w:val="it-IT"/>
-        </w:rPr>
-        <w:lastRenderedPageBreak/>
-        <w:t xml:space="preserve">La somma complessiva di oltre 73 miloni di prestazioni si ripartisce sulle </w:t>
-      </w:r>
-      <w:r>
-        <w:rPr>
-          <w:lang w:val="it-IT"/>
-        </w:rPr>
-        <w:t>41 branche specialistiche</w:t>
-      </w:r>
-      <w:r>
-        <w:rPr>
-          <w:lang w:val="it-IT"/>
-        </w:rPr>
-        <w:t>.</w:t>
-      </w:r>
-      <w:r>
-        <w:rPr>
-          <w:lang w:val="it-IT"/>
-        </w:rPr>
-        <w:t xml:space="preserve"> Non è stata qui riportata la branca 98 (analisi di laboratorio) che da sola totalizza 51 milioni di prestazioni.</w:t>
-      </w:r>
-    </w:p>
-    <w:p>
-      <w:pPr>
         <w:jc w:val="center"/>
         <w:rPr>
           <w:lang w:val="it-IT"/>
         </w:rPr>
       </w:pPr>
+    </w:p>
+    <w:p>
+      <w:pPr>
+        <w:rPr>
+          <w:lang w:val="it-IT"/>
+        </w:rPr>
+      </w:pPr>
+      <w:r>
+        <w:rPr>
+          <w:lang w:val="it-IT"/>
+        </w:rPr>
+        <w:t>La somma complessiva di oltre 73 miloni di prestazioni si ripartisce sulle 41 branche specialistiche. Non è stata qui riportata la branca 98 (analisi di laboratorio) che da sola totalizza 51 milioni di prestazioni.</w:t>
+      </w:r>
     </w:p>
     <w:p>
       <w:pPr>
@@ -398,7 +379,67 @@
         <w:rPr>
           <w:lang w:val="it-IT"/>
         </w:rPr>
-        <w:t xml:space="preserve">Seguono </w:t>
+        <w:t>Seguono</w:t>
+      </w:r>
+      <w:r>
+        <w:rPr>
+          <w:lang w:val="it-IT"/>
+        </w:rPr>
+        <w:t xml:space="preserve"> le </w:t>
+      </w:r>
+      <w:r>
+        <w:rPr>
+          <w:lang w:val="it-IT"/>
+        </w:rPr>
+        <w:t>prestazioni</w:t>
+      </w:r>
+      <w:r>
+        <w:rPr>
+          <w:lang w:val="it-IT"/>
+        </w:rPr>
+        <w:t xml:space="preserve">per branca </w:t>
+      </w:r>
+      <w:r>
+        <w:rPr>
+          <w:lang w:val="it-IT"/>
+        </w:rPr>
+        <w:t xml:space="preserve"> specialistic</w:t>
+      </w:r>
+      <w:r>
+        <w:rPr>
+          <w:lang w:val="it-IT"/>
+        </w:rPr>
+        <w:t xml:space="preserve">a  </w:t>
+      </w:r>
+      <w:r>
+        <w:rPr>
+          <w:lang w:val="it-IT"/>
+        </w:rPr>
+        <w:t>(</w:t>
+      </w:r>
+      <w:r>
+        <w:rPr>
+          <w:lang w:val="it-IT"/>
+        </w:rPr>
+        <w:t>netto della b</w:t>
+      </w:r>
+      <w:r>
+        <w:rPr>
+          <w:lang w:val="it-IT"/>
+        </w:rPr>
+        <w:t>ranca 98 analisi di laboratorio)</w:t>
+      </w:r>
+      <w:r>
+        <w:rPr>
+          <w:lang w:val="it-IT"/>
+        </w:rPr>
+        <w:t xml:space="preserve"> per le aziende Torino 1 ed Alessandria. Inoltre </w:t>
+      </w:r>
+      <w:r>
+        <w:rPr>
+          <w:lang w:val="it-IT"/>
+        </w:rPr>
+        <w:t xml:space="preserve"> </w:t>
       </w:r>
       <w:r>
         <w:rPr>
@@ -450,6 +491,55 @@
           <w:lang w:val="it-IT"/>
         </w:rPr>
       </w:pPr>
+      <w:r>
+        <w:rPr>
+          <w:noProof/>
+        </w:rPr>
+        <w:lastRenderedPageBreak/>
+        <w:drawing>
+          <wp:inline distT="0" distB="0" distL="0" distR="0" wp14:anchorId="5A134C0D" wp14:editId="315973A7">
+            <wp:extent cx="3443591" cy="3443591"/>
+            <wp:effectExtent l="0" t="0" r="5080" b="5080"/>
+            <wp:docPr id="3" name="Picture 3"/>
+            <wp:cNvGraphicFramePr>
+              <a:graphicFrameLocks xmlns:a="http://schemas.openxmlformats.org/drawingml/2006/main" noChangeAspect="1"/>
+            </wp:cNvGraphicFramePr>
+            <a:graphic xmlns:a="http://schemas.openxmlformats.org/drawingml/2006/main">
+              <a:graphicData uri="http://schemas.openxmlformats.org/drawingml/2006/picture">
+                <pic:pic xmlns:pic="http://schemas.openxmlformats.org/drawingml/2006/picture">
+                  <pic:nvPicPr>
+                    <pic:cNvPr id="0" name="prestazioniTO01.png"/>
+                    <pic:cNvPicPr/>
+                  </pic:nvPicPr>
+                  <pic:blipFill>
+                    <a:blip r:embed="rId10">
+                      <a:extLst>
+                        <a:ext uri="{28A0092B-C50C-407E-A947-70E740481C1C}">
+                          <a14:useLocalDpi xmlns:a14="http://schemas.microsoft.com/office/drawing/2010/main" val="0"/>
+                        </a:ext>
+                      </a:extLst>
+                    </a:blip>
+                    <a:stretch>
+                      <a:fillRect/>
+                    </a:stretch>
+                  </pic:blipFill>
+                  <pic:spPr>
+                    <a:xfrm>
+                      <a:off x="0" y="0"/>
+                      <a:ext cx="3439967" cy="3439967"/>
+                    </a:xfrm>
+                    <a:prstGeom prst="rect">
+                      <a:avLst/>
+                    </a:prstGeom>
+                  </pic:spPr>
+                </pic:pic>
+              </a:graphicData>
+            </a:graphic>
+          </wp:inline>
+        </w:drawing>
+      </w:r>
+      <w:bookmarkStart w:id="0" w:name="_GoBack"/>
+      <w:bookmarkEnd w:id="0"/>
     </w:p>
     <w:p>
       <w:pPr>
@@ -458,7 +548,76 @@
           <w:lang w:val="it-IT"/>
         </w:rPr>
       </w:pPr>
-      <w:bookmarkStart w:id="0" w:name="_GoBack"/>
+    </w:p>
+    <w:p>
+      <w:pPr>
+        <w:jc w:val="center"/>
+        <w:rPr>
+          <w:lang w:val="it-IT"/>
+        </w:rPr>
+      </w:pPr>
+      <w:r>
+        <w:rPr>
+          <w:noProof/>
+        </w:rPr>
+        <w:drawing>
+          <wp:inline distT="0" distB="0" distL="0" distR="0" wp14:anchorId="4FB69AD8" wp14:editId="2B5F2DC2">
+            <wp:extent cx="3618689" cy="3618689"/>
+            <wp:effectExtent l="0" t="0" r="1270" b="1270"/>
+            <wp:docPr id="4" name="Picture 4"/>
+            <wp:cNvGraphicFramePr>
+              <a:graphicFrameLocks xmlns:a="http://schemas.openxmlformats.org/drawingml/2006/main" noChangeAspect="1"/>
+            </wp:cNvGraphicFramePr>
+            <a:graphic xmlns:a="http://schemas.openxmlformats.org/drawingml/2006/main">
+              <a:graphicData uri="http://schemas.openxmlformats.org/drawingml/2006/picture">
+                <pic:pic xmlns:pic="http://schemas.openxmlformats.org/drawingml/2006/picture">
+                  <pic:nvPicPr>
+                    <pic:cNvPr id="0" name="prestazioniAL.png"/>
+                    <pic:cNvPicPr/>
+                  </pic:nvPicPr>
+                  <pic:blipFill>
+                    <a:blip r:embed="rId11">
+                      <a:extLst>
+                        <a:ext uri="{28A0092B-C50C-407E-A947-70E740481C1C}">
+                          <a14:useLocalDpi xmlns:a14="http://schemas.microsoft.com/office/drawing/2010/main" val="0"/>
+                        </a:ext>
+                      </a:extLst>
+                    </a:blip>
+                    <a:stretch>
+                      <a:fillRect/>
+                    </a:stretch>
+                  </pic:blipFill>
+                  <pic:spPr>
+                    <a:xfrm>
+                      <a:off x="0" y="0"/>
+                      <a:ext cx="3615612" cy="3615612"/>
+                    </a:xfrm>
+                    <a:prstGeom prst="rect">
+                      <a:avLst/>
+                    </a:prstGeom>
+                  </pic:spPr>
+                </pic:pic>
+              </a:graphicData>
+            </a:graphic>
+          </wp:inline>
+        </w:drawing>
+      </w:r>
+    </w:p>
+    <w:p>
+      <w:pPr>
+        <w:jc w:val="center"/>
+        <w:rPr>
+          <w:lang w:val="it-IT"/>
+        </w:rPr>
+      </w:pPr>
+    </w:p>
+    <w:p>
+      <w:pPr>
+        <w:jc w:val="center"/>
+        <w:rPr>
+          <w:lang w:val="it-IT"/>
+        </w:rPr>
+      </w:pPr>
       <w:r>
         <w:rPr>
           <w:noProof/>
@@ -480,11 +639,11 @@
                     <pic:cNvPicPr/>
                   </pic:nvPicPr>
                   <pic:blipFill>
-                    <a:blip r:embed="rId10">
+                    <a:blip r:embed="rId12">
                       <a:extLst>
                         <a:ext uri="{BEBA8EAE-BF5A-486C-A8C5-ECC9F3942E4B}">
                           <a14:imgProps xmlns:a14="http://schemas.microsoft.com/office/drawing/2010/main">
-                            <a14:imgLayer r:embed="rId11">
+                            <a14:imgLayer r:embed="rId13">
                               <a14:imgEffect>
                                 <a14:sharpenSoften amount="23000"/>
                               </a14:imgEffect>
@@ -515,7 +674,6 @@
           </wp:inline>
         </w:drawing>
       </w:r>
-      <w:bookmarkEnd w:id="0"/>
     </w:p>
     <w:p>
       <w:pPr>
@@ -552,7 +710,7 @@
                     <pic:cNvPicPr/>
                   </pic:nvPicPr>
                   <pic:blipFill>
-                    <a:blip r:embed="rId12">
+                    <a:blip r:embed="rId14">
                       <a:extLst>
                         <a:ext uri="{28A0092B-C50C-407E-A947-70E740481C1C}">
                           <a14:useLocalDpi xmlns:a14="http://schemas.microsoft.com/office/drawing/2010/main" val="0"/>
@@ -615,7 +773,7 @@
                     <pic:cNvPicPr/>
                   </pic:nvPicPr>
                   <pic:blipFill>
-                    <a:blip r:embed="rId13">
+                    <a:blip r:embed="rId15">
                       <a:extLst>
                         <a:ext uri="{28A0092B-C50C-407E-A947-70E740481C1C}">
                           <a14:useLocalDpi xmlns:a14="http://schemas.microsoft.com/office/drawing/2010/main" val="0"/>
@@ -669,7 +827,7 @@
                     <pic:cNvPicPr/>
                   </pic:nvPicPr>
                   <pic:blipFill>
-                    <a:blip r:embed="rId14">
+                    <a:blip r:embed="rId16">
                       <a:extLst>
                         <a:ext uri="{28A0092B-C50C-407E-A947-70E740481C1C}">
                           <a14:useLocalDpi xmlns:a14="http://schemas.microsoft.com/office/drawing/2010/main" val="0"/>
@@ -724,7 +882,7 @@
                     <pic:cNvPicPr/>
                   </pic:nvPicPr>
                   <pic:blipFill>
-                    <a:blip r:embed="rId15">
+                    <a:blip r:embed="rId17">
                       <a:extLst>
                         <a:ext uri="{28A0092B-C50C-407E-A947-70E740481C1C}">
                           <a14:useLocalDpi xmlns:a14="http://schemas.microsoft.com/office/drawing/2010/main" val="0"/>
@@ -760,7 +918,7 @@
       </w:pPr>
     </w:p>
     <w:sectPr>
-      <w:footerReference w:type="default" r:id="rId16"/>
+      <w:footerReference w:type="default" r:id="rId18"/>
       <w:pgSz w:w="12240" w:h="15840"/>
       <w:pgMar w:top="1440" w:right="1440" w:bottom="1440" w:left="1440" w:header="720" w:footer="720" w:gutter="0"/>
       <w:cols w:space="720"/>
@@ -847,7 +1005,7 @@
         <w:rFonts w:asciiTheme="majorHAnsi" w:eastAsiaTheme="majorEastAsia" w:hAnsiTheme="majorHAnsi" w:cstheme="majorBidi"/>
         <w:noProof/>
       </w:rPr>
-      <w:t>2</w:t>
+      <w:t>6</w:t>
     </w:r>
     <w:r>
       <w:rPr>

</xml_diff>